<commit_message>
end of unit 7
</commit_message>
<xml_diff>
--- a/Unit7/Learning Dairy Unit7.docx
+++ b/Unit7/Learning Dairy Unit7.docx
@@ -27,7 +27,7 @@
           <w:sz w:val="28"/>
           <w:szCs w:val="28"/>
         </w:rPr>
-        <w:t>6</w:t>
+        <w:t>7</w:t>
       </w:r>
       <w:r>
         <w:rPr>
@@ -40,11 +40,144 @@
       </w:r>
     </w:p>
     <w:p>
+      <w:pPr>
+        <w:rPr>
+          <w:b/>
+          <w:bCs/>
+        </w:rPr>
+      </w:pPr>
       <w:r>
-        <w:t>I chose to download a local copy of jQuery into my scripts folder, following the process guide, so that my site does not depend on external availability and so I retain control over updates.</w:t>
+        <w:rPr>
+          <w:b/>
+          <w:bCs/>
+        </w:rPr>
+        <w:t xml:space="preserve">Unit 7 </w:t>
+      </w:r>
+      <w:r>
+        <w:rPr>
+          <w:b/>
+          <w:bCs/>
+        </w:rPr>
+        <w:t>Proposal</w:t>
       </w:r>
     </w:p>
-    <w:p/>
+    <w:p>
+      <w:r>
+        <w:t xml:space="preserve">For Unit 7, I plan to integrate two external web services into my personal portfolio website </w:t>
+      </w:r>
+      <w:proofErr w:type="gramStart"/>
+      <w:r>
+        <w:t>in order to</w:t>
+      </w:r>
+      <w:proofErr w:type="gramEnd"/>
+      <w:r>
+        <w:t xml:space="preserve"> enhance functionality and better serve the personas and scenarios identified in Unit 1.</w:t>
+      </w:r>
+    </w:p>
+    <w:p>
+      <w:r>
+        <w:t>1. GitHub API Integration</w:t>
+      </w:r>
+    </w:p>
+    <w:p>
+      <w:r>
+        <w:t>I will use the GitHub REST API to display my latest repositories or commit activity directly on my site. This feature supports the needs of my recruiter persona, who wants to quickly assess my ongoing engagement in coding projects without leaving the site. By dynamically fetching and presenting this information, my portfolio will appear more current and interactive, reinforcing my credibility as an active developer while providing immediate value to visitors.</w:t>
+      </w:r>
+    </w:p>
+    <w:p>
+      <w:r>
+        <w:t xml:space="preserve">2. </w:t>
+      </w:r>
+      <w:proofErr w:type="spellStart"/>
+      <w:r>
+        <w:t>EmailJS</w:t>
+      </w:r>
+      <w:proofErr w:type="spellEnd"/>
+      <w:r>
+        <w:t xml:space="preserve"> Service Integration</w:t>
+      </w:r>
+    </w:p>
+    <w:p>
+      <w:r>
+        <w:t xml:space="preserve">I will enhance my existing contact form by integrating the </w:t>
+      </w:r>
+      <w:proofErr w:type="spellStart"/>
+      <w:r>
+        <w:t>EmailJS</w:t>
+      </w:r>
+      <w:proofErr w:type="spellEnd"/>
+      <w:r>
+        <w:t xml:space="preserve"> service, which allows form submissions to be sent directly to my email without requiring a backend server. This aligns with the needs of both recruiters and potential collaborators, who value a reliable and straightforward way to reach me. The integration not only ensures that messages are delivered but also provides users with confirmation feedback, improving trust and usability while keeping the experience consistent with the overall look and feel of the site.</w:t>
+      </w:r>
+    </w:p>
+    <w:p>
+      <w:r>
+        <w:t>By adding these two integrations, my portfolio will both consume external data (GitHub) and send data (</w:t>
+      </w:r>
+      <w:proofErr w:type="spellStart"/>
+      <w:r>
+        <w:t>EmailJS</w:t>
+      </w:r>
+      <w:proofErr w:type="spellEnd"/>
+      <w:r>
+        <w:t>), demonstrating practical API use while directly improving the experience for my target personas.</w:t>
+      </w:r>
+    </w:p>
+    <w:p>
+      <w:pPr>
+        <w:rPr>
+          <w:b/>
+          <w:bCs/>
+        </w:rPr>
+      </w:pPr>
+      <w:r>
+        <w:rPr>
+          <w:b/>
+          <w:bCs/>
+        </w:rPr>
+        <w:t>Reflection</w:t>
+      </w:r>
+    </w:p>
+    <w:p>
+      <w:r>
+        <w:t xml:space="preserve">For Unit 7, I enhanced my portfolio site by integrating two external services: </w:t>
+      </w:r>
+      <w:proofErr w:type="spellStart"/>
+      <w:r>
+        <w:t>EmailJS</w:t>
+      </w:r>
+      <w:proofErr w:type="spellEnd"/>
+      <w:r>
+        <w:t xml:space="preserve"> for handling contact form submissions and the GitHub API for displaying my public activity feed. Both services required working with asynchronous requests, which gave me more hands-on experience with AJAX and JavaScript.</w:t>
+      </w:r>
+    </w:p>
+    <w:p>
+      <w:r>
+        <w:t xml:space="preserve">The first integration was </w:t>
+      </w:r>
+      <w:proofErr w:type="spellStart"/>
+      <w:r>
+        <w:t>EmailJS</w:t>
+      </w:r>
+      <w:proofErr w:type="spellEnd"/>
+      <w:r>
+        <w:t>, which allowed me to connect my contact form to an email service without needing a custom backend. I learned how to properly initialize the library, secure my public key, and handle form submissions with meaningful feedback for the user. This directly tied into my original persona goals, where recruiters and collaborators needed an easy way to contact me.</w:t>
+      </w:r>
+    </w:p>
+    <w:p>
+      <w:r>
+        <w:t>The second integration involved the GitHub API. At first, I used the modern fetch() method to retrieve my public events, but then I switched to jQuery’s $.ajax() so that my implementation explicitly demonstrated AJAX usage, as outlined in the course unit. I learned how to handle success and error callbacks in AJAX, parse the returned JSON, and dynamically update my site with the most recent events. This added a live, professional element to my portfolio and highlighted my ongoing coding activity.</w:t>
+      </w:r>
+    </w:p>
+    <w:p>
+      <w:r>
+        <w:t xml:space="preserve">A key realization during this process was how valuable my Unit 1 planning turned out to be. Back then, I had already identified a GitHub feed and a contact form as potential features. Because of </w:t>
+      </w:r>
+      <w:r>
+        <w:lastRenderedPageBreak/>
+        <w:t>that foresight, when Unit 7 required external services, I was able to select and implement these two features without hesitation. The early planning gave me a clear roadmap and prevented me from scrambling to come up with ideas at the last minute.</w:t>
+      </w:r>
+    </w:p>
     <w:p>
       <w:pPr>
         <w:rPr>
@@ -54,304 +187,8 @@
           <w:szCs w:val="28"/>
         </w:rPr>
       </w:pPr>
-      <w:r>
-        <w:rPr>
-          <w:b/>
-          <w:bCs/>
-          <w:sz w:val="28"/>
-          <w:szCs w:val="28"/>
-        </w:rPr>
-        <w:t>Proposal for jQuery Enhancements</w:t>
-      </w:r>
     </w:p>
-    <w:p>
-      <w:r>
-        <w:t>For this unit, I plan to extend the functionality of my portfolio site by incorporating the jQuery library to improve usability and navigation. Based on the requirements I identified in Unit 1 (ease of navigation, accessibility for recruiters/employers, and smooth user experience), I will implement the following enhancements:</w:t>
-      </w:r>
-    </w:p>
-    <w:p>
-      <w:pPr>
-        <w:rPr>
-          <w:b/>
-          <w:bCs/>
-        </w:rPr>
-      </w:pPr>
-      <w:r>
-        <w:rPr>
-          <w:b/>
-          <w:bCs/>
-        </w:rPr>
-        <w:t>Tabbed Navigation with AJAX Loading</w:t>
-      </w:r>
-      <w:r>
-        <w:rPr>
-          <w:b/>
-          <w:bCs/>
-        </w:rPr>
-        <w:t>:</w:t>
-      </w:r>
-    </w:p>
-    <w:p>
-      <w:r>
-        <w:t>Instead of reloading the entire page when switching between sections (About, Resume, Projects, Blog, Contact), I will use jQuery to convert my navigation into tabs. Each tab will dynamically load its corresponding content into the page using jQuery’s .load() function, providing a faster and more seamless browsing experience.</w:t>
-      </w:r>
-    </w:p>
-    <w:p>
-      <w:pPr>
-        <w:rPr>
-          <w:b/>
-          <w:bCs/>
-        </w:rPr>
-      </w:pPr>
-      <w:r>
-        <w:rPr>
-          <w:b/>
-          <w:bCs/>
-        </w:rPr>
-        <w:t>Floating “Back to Top” Button</w:t>
-      </w:r>
-      <w:r>
-        <w:rPr>
-          <w:b/>
-          <w:bCs/>
-        </w:rPr>
-        <w:t>:</w:t>
-      </w:r>
-    </w:p>
-    <w:p>
-      <w:r>
-        <w:t>I will add a floating button that appears in the bottom-right corner of the screen when the user scrolls down. Using jQuery, the button will fade in and out depending on scroll position, and when clicked, it will smoothly scroll the user back to the top of the page. This feature will improve accessibility and ease of navigation on longer pages.</w:t>
-      </w:r>
-    </w:p>
-    <w:p>
-      <w:pPr>
-        <w:rPr>
-          <w:b/>
-          <w:bCs/>
-        </w:rPr>
-      </w:pPr>
-      <w:r>
-        <w:rPr>
-          <w:b/>
-          <w:bCs/>
-        </w:rPr>
-        <w:t>Dynamic Navigation Highlighting</w:t>
-      </w:r>
-    </w:p>
-    <w:p>
-      <w:r>
-        <w:t xml:space="preserve">I will use jQuery to automatically highlight the navigation link for the section currently being viewed. This will provide users with </w:t>
-      </w:r>
-      <w:r>
-        <w:t xml:space="preserve">a </w:t>
-      </w:r>
-      <w:r>
-        <w:t>clear context of their location within the site, making navigation more intuitive.</w:t>
-      </w:r>
-    </w:p>
-    <w:p>
-      <w:pPr>
-        <w:pStyle w:val="ListParagraph"/>
-        <w:ind w:left="360"/>
-      </w:pPr>
-    </w:p>
-    <w:p>
-      <w:pPr>
-        <w:rPr>
-          <w:b/>
-          <w:bCs/>
-          <w:sz w:val="28"/>
-          <w:szCs w:val="28"/>
-        </w:rPr>
-      </w:pPr>
-      <w:r>
-        <w:rPr>
-          <w:b/>
-          <w:bCs/>
-          <w:sz w:val="28"/>
-          <w:szCs w:val="28"/>
-        </w:rPr>
-        <w:t>Unit 6 Reflection</w:t>
-      </w:r>
-    </w:p>
-    <w:p>
-      <w:r>
-        <w:t>This unit really helped me see how jQuery can make a website feel much more interactive. One of the first big lessons came when I ran into a CORS policy issue while trying to dynamically load content. At first, I thought I had completely broken my site, but after reading about it, I learned to launch Chrome against Live Server. That small discovery not only solved the problem but also gave me a better understanding of browser security restrictions and how to troubleshoot my setup in Visual Studio.</w:t>
-      </w:r>
-    </w:p>
-    <w:p>
-      <w:r>
-        <w:t xml:space="preserve">Adding a “Back to Top” button was one of the features I really enjoyed working on. I found a working example on </w:t>
-      </w:r>
-      <w:proofErr w:type="spellStart"/>
-      <w:r>
-        <w:t>JSFiddle</w:t>
-      </w:r>
-      <w:proofErr w:type="spellEnd"/>
-      <w:r>
-        <w:t xml:space="preserve"> and studied how the code handled scrolling and smooth animation. From there, I customized it for my </w:t>
-      </w:r>
-      <w:proofErr w:type="gramStart"/>
-      <w:r>
-        <w:t>site</w:t>
-      </w:r>
-      <w:proofErr w:type="gramEnd"/>
-      <w:r>
-        <w:t xml:space="preserve"> so it fit my design. It was satisfying to see it working smoothly, and it also reminded me how useful it is to learn from existing code instead of always starting from scratch.</w:t>
-      </w:r>
-    </w:p>
-    <w:p>
-      <w:r>
-        <w:lastRenderedPageBreak/>
-        <w:t xml:space="preserve">I also spent a lot of time reading the official jQuery documentation. It was interesting to see how much could be done with core methods and event handling, and it gave me confidence to restructure my navigation and page-loading features. The W3Schools .load() guide was another </w:t>
-      </w:r>
-      <w:proofErr w:type="gramStart"/>
-      <w:r>
-        <w:t>really helpful</w:t>
-      </w:r>
-      <w:proofErr w:type="gramEnd"/>
-      <w:r>
-        <w:t xml:space="preserve"> resource, because it gave me a straightforward </w:t>
-      </w:r>
-      <w:r>
-        <w:t>example,</w:t>
-      </w:r>
-      <w:r>
-        <w:t xml:space="preserve"> I could adapt to dynamically load page content into my site.</w:t>
-      </w:r>
-    </w:p>
-    <w:p>
-      <w:r>
-        <w:t>Another thing I focused on was making sure the site would still work if jQuery or my main.js file failed to load. At first this felt like extra work, but I realized it made my site more reliable. That experience showed me how important it is to design for failure and think about progressive enhancement, rather than assuming everything will always load perfectly.</w:t>
-      </w:r>
-    </w:p>
-    <w:p>
-      <w:r>
-        <w:t>What stood out the most to me was how concise jQuery is compared to plain JavaScript. I liked how a few lines of jQuery could do the same job as many lines of vanilla JavaScript. It made my code much cleaner and easier to follow. At the same time, I can see that relying on an external library has trade-offs, so in future projects I may consider whether using vanilla JavaScript would be enough.</w:t>
-      </w:r>
-    </w:p>
-    <w:p>
-      <w:pPr>
-        <w:rPr>
-          <w:b/>
-          <w:bCs/>
-        </w:rPr>
-      </w:pPr>
-      <w:r>
-        <w:rPr>
-          <w:b/>
-          <w:bCs/>
-        </w:rPr>
-        <w:t>References</w:t>
-      </w:r>
-    </w:p>
-    <w:p>
-      <w:pPr>
-        <w:pStyle w:val="ListParagraph"/>
-        <w:numPr>
-          <w:ilvl w:val="0"/>
-          <w:numId w:val="15"/>
-        </w:numPr>
-      </w:pPr>
-      <w:r>
-        <w:t xml:space="preserve">mnQb6. (n.d.). </w:t>
-      </w:r>
-      <w:r>
-        <w:rPr>
-          <w:i/>
-          <w:iCs/>
-        </w:rPr>
-        <w:t>Back to Top example</w:t>
-      </w:r>
-      <w:r>
-        <w:t xml:space="preserve">. </w:t>
-      </w:r>
-      <w:proofErr w:type="spellStart"/>
-      <w:r>
-        <w:t>JSFiddle</w:t>
-      </w:r>
-      <w:proofErr w:type="spellEnd"/>
-      <w:r>
-        <w:t xml:space="preserve">. Retrieved from </w:t>
-      </w:r>
-      <w:hyperlink r:id="rId5" w:tgtFrame="_new" w:history="1">
-        <w:r>
-          <w:rPr>
-            <w:rStyle w:val="Hyperlink"/>
-          </w:rPr>
-          <w:t>https://jsfiddle.net/mnQb6/</w:t>
-        </w:r>
-      </w:hyperlink>
-    </w:p>
-    <w:p>
-      <w:pPr>
-        <w:pStyle w:val="ListParagraph"/>
-        <w:numPr>
-          <w:ilvl w:val="0"/>
-          <w:numId w:val="15"/>
-        </w:numPr>
-      </w:pPr>
-      <w:r>
-        <w:t xml:space="preserve">jQuery Foundation. (n.d.). </w:t>
-      </w:r>
-      <w:r>
-        <w:rPr>
-          <w:i/>
-          <w:iCs/>
-        </w:rPr>
-        <w:t>Learning jQuery</w:t>
-      </w:r>
-      <w:r>
-        <w:t xml:space="preserve">. Retrieved from </w:t>
-      </w:r>
-      <w:hyperlink r:id="rId6" w:tgtFrame="_new" w:history="1">
-        <w:r>
-          <w:rPr>
-            <w:rStyle w:val="Hyperlink"/>
-          </w:rPr>
-          <w:t>https://learn.jquery.com/</w:t>
-        </w:r>
-      </w:hyperlink>
-    </w:p>
-    <w:p>
-      <w:pPr>
-        <w:pStyle w:val="ListParagraph"/>
-        <w:numPr>
-          <w:ilvl w:val="0"/>
-          <w:numId w:val="15"/>
-        </w:numPr>
-      </w:pPr>
-      <w:r>
-        <w:t xml:space="preserve">W3Schools. (n.d.). </w:t>
-      </w:r>
-      <w:r>
-        <w:rPr>
-          <w:i/>
-          <w:iCs/>
-        </w:rPr>
-        <w:t>jQuery .load() Method</w:t>
-      </w:r>
-      <w:r>
-        <w:t>. Retrieved from</w:t>
-      </w:r>
-      <w:r>
-        <w:t xml:space="preserve"> </w:t>
-      </w:r>
-      <w:hyperlink r:id="rId7" w:history="1">
-        <w:r>
-          <w:rPr>
-            <w:rStyle w:val="Hyperlink"/>
-          </w:rPr>
-          <w:t>https://www.w3schools.com/jquery/ajax_load.asp</w:t>
-        </w:r>
-      </w:hyperlink>
-    </w:p>
-    <w:p>
-      <w:pPr>
-        <w:pStyle w:val="ListParagraph"/>
-        <w:ind w:left="360"/>
-      </w:pPr>
-    </w:p>
+    <w:p/>
     <w:sectPr>
       <w:pgSz w:w="12240" w:h="15840"/>
       <w:pgMar w:top="1440" w:right="1440" w:bottom="1440" w:left="1440" w:header="708" w:footer="708" w:gutter="0"/>

</xml_diff>